<commit_message>
2022/14/4 - main folder sync
</commit_message>
<xml_diff>
--- a/Devops - Explore GIT and GITHUB - day4.docx
+++ b/Devops - Explore GIT and GITHUB - day4.docx
@@ -255,8 +255,18 @@
         <w:t xml:space="preserve"> pull origin master</w:t>
       </w:r>
     </w:p>
-    <w:p/>
     <w:p>
+      <w:r>
+        <w:t xml:space="preserve">$ </w:t>
+      </w:r>
+      <w:proofErr w:type="spellStart"/>
+      <w:r>
+        <w:t>git</w:t>
+      </w:r>
+      <w:proofErr w:type="spellEnd"/>
+      <w:r>
+        <w:t xml:space="preserve"> </w:t>
+      </w:r>
       <w:bookmarkStart w:id="0" w:name="_GoBack"/>
       <w:bookmarkEnd w:id="0"/>
     </w:p>

</xml_diff>

<commit_message>
Add newly created files related to training
</commit_message>
<xml_diff>
--- a/Devops - Explore GIT and GITHUB - day4.docx
+++ b/Devops - Explore GIT and GITHUB - day4.docx
@@ -595,9 +595,110 @@
         <w:t>merge &lt;branch-name&gt;</w:t>
       </w:r>
     </w:p>
+    <w:p>
+      <w:r>
+        <w:t>To merge the develop branch with master branch</w:t>
+      </w:r>
+    </w:p>
+    <w:p>
+      <w:r>
+        <w:t xml:space="preserve">$ </w:t>
+      </w:r>
+      <w:proofErr w:type="spellStart"/>
+      <w:proofErr w:type="gramStart"/>
+      <w:r>
+        <w:t>git</w:t>
+      </w:r>
+      <w:proofErr w:type="spellEnd"/>
+      <w:proofErr w:type="gramEnd"/>
+      <w:r>
+        <w:t xml:space="preserve"> checkout master</w:t>
+      </w:r>
+    </w:p>
+    <w:p>
+      <w:r>
+        <w:t xml:space="preserve">$ </w:t>
+      </w:r>
+      <w:proofErr w:type="spellStart"/>
+      <w:proofErr w:type="gramStart"/>
+      <w:r>
+        <w:t>git</w:t>
+      </w:r>
+      <w:proofErr w:type="spellEnd"/>
+      <w:proofErr w:type="gramEnd"/>
+      <w:r>
+        <w:t xml:space="preserve"> merge develop</w:t>
+      </w:r>
+    </w:p>
+    <w:p>
+      <w:r>
+        <w:t xml:space="preserve">$ </w:t>
+      </w:r>
+      <w:proofErr w:type="spellStart"/>
+      <w:proofErr w:type="gramStart"/>
+      <w:r>
+        <w:t>git</w:t>
+      </w:r>
+      <w:proofErr w:type="spellEnd"/>
+      <w:proofErr w:type="gramEnd"/>
+      <w:r>
+        <w:t xml:space="preserve"> push origin master</w:t>
+      </w:r>
+    </w:p>
     <w:p/>
     <w:p>
       <w:r>
+        <w:t xml:space="preserve">You can also pull from the main branch to other branches later </w:t>
+      </w:r>
+      <w:proofErr w:type="gramStart"/>
+      <w:r>
+        <w:t>using :</w:t>
+      </w:r>
+      <w:proofErr w:type="gramEnd"/>
+    </w:p>
+    <w:p>
+      <w:r>
+        <w:t xml:space="preserve">$ </w:t>
+      </w:r>
+      <w:proofErr w:type="spellStart"/>
+      <w:proofErr w:type="gramStart"/>
+      <w:r>
+        <w:t>git</w:t>
+      </w:r>
+      <w:proofErr w:type="spellEnd"/>
+      <w:proofErr w:type="gramEnd"/>
+      <w:r>
+        <w:t xml:space="preserve"> pull origin master</w:t>
+      </w:r>
+    </w:p>
+    <w:p>
+      <w:r>
+        <w:t>Or push to other branches using</w:t>
+      </w:r>
+    </w:p>
+    <w:p>
+      <w:r>
+        <w:t xml:space="preserve">$ </w:t>
+      </w:r>
+      <w:proofErr w:type="spellStart"/>
+      <w:proofErr w:type="gramStart"/>
+      <w:r>
+        <w:t>git</w:t>
+      </w:r>
+      <w:proofErr w:type="spellEnd"/>
+      <w:proofErr w:type="gramEnd"/>
+      <w:r>
+        <w:t xml:space="preserve"> push origin </w:t>
+      </w:r>
+      <w:proofErr w:type="spellStart"/>
+      <w:r>
+        <w:t>devel</w:t>
+      </w:r>
+      <w:proofErr w:type="spellEnd"/>
+    </w:p>
+    <w:p/>
+    <w:p>
+      <w:r>
         <w:t>REVERT a COMMIT in GIT</w:t>
       </w:r>
     </w:p>
@@ -615,6 +716,9 @@
       <w:r>
         <w:t xml:space="preserve"> reset HEAD test1/text7.txt</w:t>
       </w:r>
+      <w:r>
+        <w:t xml:space="preserve"> – this command to run before commit any change</w:t>
+      </w:r>
     </w:p>
     <w:p>
       <w:r>
@@ -627,6 +731,9 @@
       <w:proofErr w:type="spellEnd"/>
       <w:r>
         <w:t xml:space="preserve"> reset HEAD~</w:t>
+      </w:r>
+      <w:r>
+        <w:t xml:space="preserve"> - this command to reset after commit is done.</w:t>
       </w:r>
       <w:bookmarkStart w:id="0" w:name="_GoBack"/>
       <w:bookmarkEnd w:id="0"/>
@@ -638,7 +745,6 @@
         <w:rPr>
           <w:noProof/>
         </w:rPr>
-        <w:lastRenderedPageBreak/>
         <w:drawing>
           <wp:inline distT="0" distB="0" distL="0" distR="0" wp14:anchorId="282827F3" wp14:editId="46158953">
             <wp:extent cx="5943600" cy="3686810"/>
@@ -812,6 +918,7 @@
           <w:sz w:val="18"/>
           <w:szCs w:val="18"/>
         </w:rPr>
+        <w:lastRenderedPageBreak/>
         <w:t xml:space="preserve">On branch </w:t>
       </w:r>
       <w:proofErr w:type="spellStart"/>
@@ -864,7 +971,6 @@
           <w:sz w:val="18"/>
           <w:szCs w:val="18"/>
         </w:rPr>
-        <w:lastRenderedPageBreak/>
         <w:t xml:space="preserve">  (</w:t>
       </w:r>
       <w:proofErr w:type="gramStart"/>

</xml_diff>